<commit_message>
i have organized the work on that way, where all of them are understable to read, so lets start the "Main Body" part of the work)
</commit_message>
<xml_diff>
--- a/Practice 2 - Install a Virtual Machine on a Personal Computer. Getting Familiar with the Linux Shell.docx
+++ b/Practice 2 - Install a Virtual Machine on a Personal Computer. Getting Familiar with the Linux Shell.docx
@@ -42,6 +42,7 @@
           <w:bCs/>
           <w:sz w:val="36"/>
           <w:szCs w:val="36"/>
+          <w:highlight w:val="yellow"/>
           <w:lang w:val="en-US" w:eastAsia="ru-RU"/>
         </w:rPr>
         <w:t xml:space="preserve">2.1 </w:t>
@@ -53,6 +54,7 @@
           <w:bCs/>
           <w:sz w:val="36"/>
           <w:szCs w:val="36"/>
+          <w:highlight w:val="yellow"/>
           <w:lang w:val="en-US" w:eastAsia="ru-RU"/>
         </w:rPr>
         <w:t>Install a Virtual Machine on a Personal Computer</w:t>
@@ -395,6 +397,7 @@
           <w:bCs/>
           <w:sz w:val="24"/>
           <w:szCs w:val="24"/>
+          <w:highlight w:val="yellow"/>
           <w:lang w:val="en-US" w:eastAsia="ru-RU"/>
         </w:rPr>
         <w:t>Part 1: Prepare a Host Computer for Virtualization</w:t>
@@ -616,7 +619,6 @@
           <w:szCs w:val="24"/>
           <w:lang w:val="en-US" w:eastAsia="ru-RU"/>
         </w:rPr>
-        <w:lastRenderedPageBreak/>
         <w:t>Navigate to </w:t>
       </w:r>
       <w:hyperlink r:id="rId5" w:tgtFrame="_blank" w:history="1">
@@ -873,6 +875,7 @@
           <w:bCs/>
           <w:sz w:val="24"/>
           <w:szCs w:val="24"/>
+          <w:highlight w:val="yellow"/>
           <w:lang w:val="en-US" w:eastAsia="ru-RU"/>
         </w:rPr>
         <w:t>Part 2: Import the Virtual Machine into the VirtualBox Inventory</w:t>
@@ -944,6 +947,7 @@
           <w:szCs w:val="24"/>
           <w:lang w:val="en-US" w:eastAsia="ru-RU"/>
         </w:rPr>
+        <w:lastRenderedPageBreak/>
         <w:t>Open </w:t>
       </w:r>
       <w:r>
@@ -1690,7 +1694,6 @@
           <w:szCs w:val="24"/>
           <w:lang w:val="en-US" w:eastAsia="ru-RU"/>
         </w:rPr>
-        <w:lastRenderedPageBreak/>
         <w:t>Username: </w:t>
       </w:r>
       <w:r>
@@ -2307,6 +2310,7 @@
           <w:szCs w:val="24"/>
           <w:lang w:val="en-US" w:eastAsia="ru-RU"/>
         </w:rPr>
+        <w:lastRenderedPageBreak/>
         <w:t>Wireshark</w:t>
       </w:r>
       <w:r>
@@ -2712,7 +2716,6 @@
           <w:szCs w:val="24"/>
           <w:lang w:val="en-US" w:eastAsia="ru-RU"/>
         </w:rPr>
-        <w:lastRenderedPageBreak/>
         <w:t>Step 5: Import and Start the Security Workstation virtual machine and log in.</w:t>
       </w:r>
     </w:p>
@@ -3278,6 +3281,7 @@
           <w:bCs/>
           <w:sz w:val="36"/>
           <w:szCs w:val="36"/>
+          <w:highlight w:val="yellow"/>
           <w:lang w:val="en-US"/>
         </w:rPr>
         <w:t xml:space="preserve">2.2 </w:t>
@@ -3288,6 +3292,7 @@
           <w:bCs/>
           <w:sz w:val="36"/>
           <w:szCs w:val="36"/>
+          <w:highlight w:val="yellow"/>
           <w:lang w:val="en-US"/>
         </w:rPr>
         <w:t>Getting Familiar with the Linux Shell</w:t>
@@ -3421,14 +3426,23 @@
       </w:pPr>
       <w:proofErr w:type="spellStart"/>
       <w:r>
+        <w:rPr>
+          <w:highlight w:val="yellow"/>
+        </w:rPr>
         <w:t>Part</w:t>
       </w:r>
       <w:proofErr w:type="spellEnd"/>
       <w:r>
+        <w:rPr>
+          <w:highlight w:val="yellow"/>
+        </w:rPr>
         <w:t xml:space="preserve"> 1: Shell </w:t>
       </w:r>
       <w:proofErr w:type="spellStart"/>
       <w:r>
+        <w:rPr>
+          <w:highlight w:val="yellow"/>
+        </w:rPr>
         <w:t>Basics</w:t>
       </w:r>
       <w:proofErr w:type="spellEnd"/>
@@ -3445,7 +3459,6 @@
         <w:rPr>
           <w:lang w:val="en-US"/>
         </w:rPr>
-        <w:lastRenderedPageBreak/>
         <w:t>The shell is the term used to refer to the command interpreter in Linux. Also known as Terminal, Command Line and Command Prompt, the shell is very powerful way to interact with a Linux computer.</w:t>
       </w:r>
     </w:p>
@@ -3649,21 +3662,7 @@
         <w:rPr>
           <w:lang w:val="en-US"/>
         </w:rPr>
-        <w:t xml:space="preserve"> </w:t>
-      </w:r>
-      <w:proofErr w:type="gramStart"/>
-      <w:r>
-        <w:rPr>
-          <w:lang w:val="en-US"/>
-        </w:rPr>
-        <w:t>~]$</w:t>
-      </w:r>
-      <w:proofErr w:type="gramEnd"/>
-      <w:r>
-        <w:rPr>
-          <w:lang w:val="en-US"/>
-        </w:rPr>
-        <w:t xml:space="preserve"> </w:t>
+        <w:t xml:space="preserve"> ~]$ </w:t>
       </w:r>
       <w:r>
         <w:rPr>
@@ -3871,21 +3870,7 @@
         <w:rPr>
           <w:lang w:val="en-US"/>
         </w:rPr>
-        <w:t xml:space="preserve"> </w:t>
-      </w:r>
-      <w:proofErr w:type="gramStart"/>
-      <w:r>
-        <w:rPr>
-          <w:lang w:val="en-US"/>
-        </w:rPr>
-        <w:t>~]$</w:t>
-      </w:r>
-      <w:proofErr w:type="gramEnd"/>
-      <w:r>
-        <w:rPr>
-          <w:lang w:val="en-US"/>
-        </w:rPr>
-        <w:t xml:space="preserve"> </w:t>
+        <w:t xml:space="preserve"> ~]$ </w:t>
       </w:r>
       <w:r>
         <w:rPr>
@@ -4158,7 +4143,6 @@
         <w:rPr>
           <w:lang w:val="en-US"/>
         </w:rPr>
-        <w:lastRenderedPageBreak/>
         <w:t>Type </w:t>
       </w:r>
       <w:proofErr w:type="spellStart"/>
@@ -4205,21 +4189,7 @@
         <w:rPr>
           <w:lang w:val="en-US"/>
         </w:rPr>
-        <w:t xml:space="preserve"> </w:t>
-      </w:r>
-      <w:proofErr w:type="gramStart"/>
-      <w:r>
-        <w:rPr>
-          <w:lang w:val="en-US"/>
-        </w:rPr>
-        <w:t>~]$</w:t>
-      </w:r>
-      <w:proofErr w:type="gramEnd"/>
-      <w:r>
-        <w:rPr>
-          <w:lang w:val="en-US"/>
-        </w:rPr>
-        <w:t xml:space="preserve"> </w:t>
+        <w:t xml:space="preserve"> ~]$ </w:t>
       </w:r>
       <w:proofErr w:type="spellStart"/>
       <w:r>
@@ -6612,16 +6582,8 @@
         <w:rPr>
           <w:lang w:val="en-US"/>
         </w:rPr>
-        <w:t xml:space="preserve"> </w:t>
-      </w:r>
-      <w:proofErr w:type="gramStart"/>
-      <w:r>
-        <w:rPr>
-          <w:lang w:val="en-US"/>
-        </w:rPr>
-        <w:t>~]$</w:t>
-      </w:r>
-      <w:proofErr w:type="gramEnd"/>
+        <w:t xml:space="preserve"> ~]$</w:t>
+      </w:r>
       <w:r>
         <w:rPr>
           <w:rStyle w:val="a4"/>
@@ -6673,21 +6635,7 @@
         <w:rPr>
           <w:lang w:val="en-US"/>
         </w:rPr>
-        <w:t xml:space="preserve"> </w:t>
-      </w:r>
-      <w:proofErr w:type="gramStart"/>
-      <w:r>
-        <w:rPr>
-          <w:lang w:val="en-US"/>
-        </w:rPr>
-        <w:t>~]$</w:t>
-      </w:r>
-      <w:proofErr w:type="gramEnd"/>
-      <w:r>
-        <w:rPr>
-          <w:lang w:val="en-US"/>
-        </w:rPr>
-        <w:t xml:space="preserve"> </w:t>
+        <w:t xml:space="preserve"> ~]$ </w:t>
       </w:r>
       <w:proofErr w:type="spellStart"/>
       <w:r>
@@ -6733,21 +6681,7 @@
         <w:rPr>
           <w:lang w:val="en-US"/>
         </w:rPr>
-        <w:t xml:space="preserve"> </w:t>
-      </w:r>
-      <w:proofErr w:type="gramStart"/>
-      <w:r>
-        <w:rPr>
-          <w:lang w:val="en-US"/>
-        </w:rPr>
-        <w:t>~]$</w:t>
-      </w:r>
-      <w:proofErr w:type="gramEnd"/>
-      <w:r>
-        <w:rPr>
-          <w:lang w:val="en-US"/>
-        </w:rPr>
-        <w:t xml:space="preserve"> </w:t>
+        <w:t xml:space="preserve"> ~]$ </w:t>
       </w:r>
       <w:proofErr w:type="spellStart"/>
       <w:r>
@@ -6793,16 +6727,8 @@
         <w:rPr>
           <w:lang w:val="en-US"/>
         </w:rPr>
-        <w:t xml:space="preserve"> </w:t>
-      </w:r>
-      <w:proofErr w:type="gramStart"/>
-      <w:r>
-        <w:rPr>
-          <w:lang w:val="en-US"/>
-        </w:rPr>
-        <w:t>~]$</w:t>
-      </w:r>
-      <w:proofErr w:type="gramEnd"/>
+        <w:t xml:space="preserve"> ~]$</w:t>
+      </w:r>
     </w:p>
     <w:p>
       <w:pPr>
@@ -6967,7 +6893,6 @@
                 <w:rStyle w:val="HTML1"/>
                 <w:rFonts w:eastAsiaTheme="minorHAnsi"/>
               </w:rPr>
-              <w:lastRenderedPageBreak/>
               <w:t>total</w:t>
             </w:r>
             <w:proofErr w:type="spellEnd"/>
@@ -9977,21 +9902,7 @@
         <w:rPr>
           <w:lang w:val="en-US"/>
         </w:rPr>
-        <w:t xml:space="preserve"> </w:t>
-      </w:r>
-      <w:proofErr w:type="gramStart"/>
-      <w:r>
-        <w:rPr>
-          <w:lang w:val="en-US"/>
-        </w:rPr>
-        <w:t>~]$</w:t>
-      </w:r>
-      <w:proofErr w:type="gramEnd"/>
-      <w:r>
-        <w:rPr>
-          <w:lang w:val="en-US"/>
-        </w:rPr>
-        <w:t xml:space="preserve"> </w:t>
+        <w:t xml:space="preserve"> ~]$ </w:t>
       </w:r>
       <w:r>
         <w:rPr>
@@ -10029,16 +9940,8 @@
         <w:rPr>
           <w:lang w:val="en-US"/>
         </w:rPr>
-        <w:t xml:space="preserve"> cyops_folder</w:t>
-      </w:r>
-      <w:proofErr w:type="gramStart"/>
-      <w:r>
-        <w:rPr>
-          <w:lang w:val="en-US"/>
-        </w:rPr>
-        <w:t>3]$</w:t>
-      </w:r>
-      <w:proofErr w:type="gramEnd"/>
+        <w:t xml:space="preserve"> cyops_folder3]$</w:t>
+      </w:r>
     </w:p>
     <w:p>
       <w:pPr>
@@ -10116,7 +10019,6 @@
         </w:rPr>
       </w:pPr>
       <w:proofErr w:type="spellStart"/>
-      <w:proofErr w:type="gramStart"/>
       <w:r>
         <w:rPr>
           <w:b/>
@@ -10132,7 +10034,6 @@
         <w:t>:In</w:t>
       </w:r>
       <w:proofErr w:type="spellEnd"/>
-      <w:proofErr w:type="gramEnd"/>
       <w:r>
         <w:rPr>
           <w:lang w:val="en-US"/>
@@ -10163,23 +10064,27 @@
           <w:bCs/>
           <w:lang w:val="en-US"/>
         </w:rPr>
-        <w:t xml:space="preserve"> </w:t>
-      </w:r>
-      <w:proofErr w:type="gramStart"/>
+        <w:t xml:space="preserve"> ~]$</w:t>
+      </w:r>
+      <w:r>
+        <w:rPr>
+          <w:lang w:val="en-US"/>
+        </w:rPr>
+        <w:t> prompt above: The tilde symbol ~ represents the current user’s home directory. In this example, the current user’s home directory is </w:t>
+      </w:r>
       <w:r>
         <w:rPr>
           <w:b/>
           <w:bCs/>
           <w:lang w:val="en-US"/>
         </w:rPr>
-        <w:t>~]$</w:t>
-      </w:r>
-      <w:proofErr w:type="gramEnd"/>
-      <w:r>
-        <w:rPr>
-          <w:lang w:val="en-US"/>
-        </w:rPr>
-        <w:t> prompt above: The tilde symbol ~ represents the current user’s home directory. In this example, the current user’s home directory is </w:t>
+        <w:t>/home/analyst</w:t>
+      </w:r>
+      <w:r>
+        <w:rPr>
+          <w:lang w:val="en-US"/>
+        </w:rPr>
+        <w:t>. After the </w:t>
       </w:r>
       <w:r>
         <w:rPr>
@@ -10187,13 +10092,13 @@
           <w:bCs/>
           <w:lang w:val="en-US"/>
         </w:rPr>
-        <w:t>/home/analyst</w:t>
-      </w:r>
-      <w:r>
-        <w:rPr>
-          <w:lang w:val="en-US"/>
-        </w:rPr>
-        <w:t>. After the </w:t>
+        <w:t>cd /home/analyst/cyops_folder3</w:t>
+      </w:r>
+      <w:r>
+        <w:rPr>
+          <w:lang w:val="en-US"/>
+        </w:rPr>
+        <w:t> command, the current user’s home directory is now </w:t>
       </w:r>
       <w:r>
         <w:rPr>
@@ -10201,61 +10106,45 @@
           <w:bCs/>
           <w:lang w:val="en-US"/>
         </w:rPr>
-        <w:t>cd /home/analyst/cyops_folder3</w:t>
-      </w:r>
-      <w:r>
-        <w:rPr>
-          <w:lang w:val="en-US"/>
-        </w:rPr>
-        <w:t> command, the current user’s home directory is now </w:t>
-      </w:r>
+        <w:t>/home/analyst/cyops_folder3</w:t>
+      </w:r>
+      <w:r>
+        <w:rPr>
+          <w:lang w:val="en-US"/>
+        </w:rPr>
+        <w:t>.</w:t>
+      </w:r>
+    </w:p>
+    <w:p>
+      <w:pPr>
+        <w:pStyle w:val="a3"/>
+        <w:jc w:val="both"/>
+        <w:rPr>
+          <w:lang w:val="en-US"/>
+        </w:rPr>
+      </w:pPr>
       <w:r>
         <w:rPr>
           <w:b/>
           <w:bCs/>
           <w:lang w:val="en-US"/>
         </w:rPr>
-        <w:t>/home/analyst/cyops_folder3</w:t>
-      </w:r>
-      <w:r>
-        <w:rPr>
-          <w:lang w:val="en-US"/>
-        </w:rPr>
-        <w:t>.</w:t>
-      </w:r>
-    </w:p>
-    <w:p>
-      <w:pPr>
-        <w:pStyle w:val="a3"/>
-        <w:jc w:val="both"/>
-        <w:rPr>
-          <w:lang w:val="en-US"/>
-        </w:rPr>
-      </w:pPr>
-      <w:proofErr w:type="gramStart"/>
+        <w:t>Note</w:t>
+      </w:r>
+      <w:r>
+        <w:rPr>
+          <w:lang w:val="en-US"/>
+        </w:rPr>
+        <w:t>:</w:t>
+      </w:r>
       <w:r>
         <w:rPr>
           <w:b/>
           <w:bCs/>
           <w:lang w:val="en-US"/>
         </w:rPr>
-        <w:t>Note</w:t>
-      </w:r>
-      <w:r>
-        <w:rPr>
-          <w:lang w:val="en-US"/>
-        </w:rPr>
-        <w:t>:</w:t>
-      </w:r>
-      <w:r>
-        <w:rPr>
-          <w:b/>
-          <w:bCs/>
-          <w:lang w:val="en-US"/>
-        </w:rPr>
         <w:t>$</w:t>
       </w:r>
-      <w:proofErr w:type="gramEnd"/>
       <w:r>
         <w:rPr>
           <w:lang w:val="en-US"/>
@@ -10437,7 +10326,6 @@
         <w:rPr>
           <w:lang w:val="en-US"/>
         </w:rPr>
-        <w:lastRenderedPageBreak/>
         <w:t>Use the </w:t>
       </w:r>
       <w:proofErr w:type="spellStart"/>
@@ -10514,21 +10402,7 @@
         <w:rPr>
           <w:lang w:val="en-US"/>
         </w:rPr>
-        <w:t xml:space="preserve"> </w:t>
-      </w:r>
-      <w:proofErr w:type="gramStart"/>
-      <w:r>
-        <w:rPr>
-          <w:lang w:val="en-US"/>
-        </w:rPr>
-        <w:t>~]$</w:t>
-      </w:r>
-      <w:proofErr w:type="gramEnd"/>
-      <w:r>
-        <w:rPr>
-          <w:lang w:val="en-US"/>
-        </w:rPr>
-        <w:t xml:space="preserve"> </w:t>
+        <w:t xml:space="preserve"> ~]$ </w:t>
       </w:r>
       <w:proofErr w:type="spellStart"/>
       <w:r>
@@ -10576,16 +10450,8 @@
         <w:rPr>
           <w:lang w:val="en-US"/>
         </w:rPr>
-        <w:t xml:space="preserve"> </w:t>
-      </w:r>
-      <w:proofErr w:type="gramStart"/>
-      <w:r>
-        <w:rPr>
-          <w:lang w:val="en-US"/>
-        </w:rPr>
-        <w:t>~]$</w:t>
-      </w:r>
-      <w:proofErr w:type="gramEnd"/>
+        <w:t xml:space="preserve"> ~]$</w:t>
+      </w:r>
     </w:p>
     <w:p>
       <w:pPr>
@@ -10648,21 +10514,7 @@
         <w:rPr>
           <w:lang w:val="en-US"/>
         </w:rPr>
-        <w:t xml:space="preserve"> </w:t>
-      </w:r>
-      <w:proofErr w:type="gramStart"/>
-      <w:r>
-        <w:rPr>
-          <w:lang w:val="en-US"/>
-        </w:rPr>
-        <w:t>~]$</w:t>
-      </w:r>
-      <w:proofErr w:type="gramEnd"/>
-      <w:r>
-        <w:rPr>
-          <w:lang w:val="en-US"/>
-        </w:rPr>
-        <w:t xml:space="preserve"> </w:t>
+        <w:t xml:space="preserve"> ~]$ </w:t>
       </w:r>
       <w:r>
         <w:rPr>
@@ -10875,21 +10727,7 @@
         <w:rPr>
           <w:lang w:val="en-US"/>
         </w:rPr>
-        <w:t xml:space="preserve"> </w:t>
-      </w:r>
-      <w:proofErr w:type="gramStart"/>
-      <w:r>
-        <w:rPr>
-          <w:lang w:val="en-US"/>
-        </w:rPr>
-        <w:t>~]$</w:t>
-      </w:r>
-      <w:proofErr w:type="gramEnd"/>
-      <w:r>
-        <w:rPr>
-          <w:lang w:val="en-US"/>
-        </w:rPr>
-        <w:t xml:space="preserve"> </w:t>
+        <w:t xml:space="preserve"> ~]$ </w:t>
       </w:r>
       <w:r>
         <w:rPr>
@@ -10959,153 +10797,117 @@
         <w:rPr>
           <w:lang w:val="en-US"/>
         </w:rPr>
+        <w:t xml:space="preserve">-x  3 analyst </w:t>
+      </w:r>
+      <w:proofErr w:type="spellStart"/>
+      <w:r>
+        <w:rPr>
+          <w:lang w:val="en-US"/>
+        </w:rPr>
+        <w:t>analyst</w:t>
+      </w:r>
+      <w:proofErr w:type="spellEnd"/>
+      <w:r>
+        <w:rPr>
+          <w:lang w:val="en-US"/>
+        </w:rPr>
+        <w:t xml:space="preserve"> 4096 Aug 16 15:04 .</w:t>
+      </w:r>
+    </w:p>
+    <w:p>
+      <w:pPr>
+        <w:pStyle w:val="HTML"/>
+        <w:jc w:val="both"/>
+        <w:rPr>
+          <w:lang w:val="en-US"/>
+        </w:rPr>
+      </w:pPr>
+      <w:proofErr w:type="spellStart"/>
+      <w:r>
+        <w:rPr>
+          <w:lang w:val="en-US"/>
+        </w:rPr>
+        <w:t>drwxr</w:t>
+      </w:r>
+      <w:proofErr w:type="spellEnd"/>
+      <w:r>
+        <w:rPr>
+          <w:lang w:val="en-US"/>
+        </w:rPr>
         <w:t>-</w:t>
       </w:r>
+      <w:proofErr w:type="spellStart"/>
+      <w:r>
+        <w:rPr>
+          <w:lang w:val="en-US"/>
+        </w:rPr>
+        <w:t>xr</w:t>
+      </w:r>
+      <w:proofErr w:type="spellEnd"/>
+      <w:r>
+        <w:rPr>
+          <w:lang w:val="en-US"/>
+        </w:rPr>
+        <w:t xml:space="preserve">-x 20 analyst </w:t>
+      </w:r>
+      <w:proofErr w:type="spellStart"/>
+      <w:r>
+        <w:rPr>
+          <w:lang w:val="en-US"/>
+        </w:rPr>
+        <w:t>analyst</w:t>
+      </w:r>
+      <w:proofErr w:type="spellEnd"/>
+      <w:r>
+        <w:rPr>
+          <w:lang w:val="en-US"/>
+        </w:rPr>
+        <w:t xml:space="preserve"> 4096 Aug 16 15:02</w:t>
+      </w:r>
       <w:proofErr w:type="gramStart"/>
       <w:r>
         <w:rPr>
           <w:lang w:val="en-US"/>
         </w:rPr>
-        <w:t>x  3</w:t>
+        <w:t xml:space="preserve"> ..</w:t>
       </w:r>
       <w:proofErr w:type="gramEnd"/>
-      <w:r>
-        <w:rPr>
-          <w:lang w:val="en-US"/>
-        </w:rPr>
-        <w:t xml:space="preserve"> analyst </w:t>
-      </w:r>
+    </w:p>
+    <w:p>
+      <w:pPr>
+        <w:pStyle w:val="HTML"/>
+        <w:jc w:val="both"/>
+        <w:rPr>
+          <w:lang w:val="en-US"/>
+        </w:rPr>
+      </w:pPr>
       <w:proofErr w:type="spellStart"/>
       <w:r>
         <w:rPr>
           <w:lang w:val="en-US"/>
         </w:rPr>
-        <w:t>analyst</w:t>
+        <w:t>drwxr</w:t>
       </w:r>
       <w:proofErr w:type="spellEnd"/>
       <w:r>
         <w:rPr>
           <w:lang w:val="en-US"/>
         </w:rPr>
-        <w:t xml:space="preserve"> 4096 Aug 16 </w:t>
-      </w:r>
-      <w:proofErr w:type="gramStart"/>
-      <w:r>
-        <w:rPr>
-          <w:lang w:val="en-US"/>
-        </w:rPr>
-        <w:t>15:04 .</w:t>
-      </w:r>
-      <w:proofErr w:type="gramEnd"/>
-    </w:p>
-    <w:p>
-      <w:pPr>
-        <w:pStyle w:val="HTML"/>
-        <w:jc w:val="both"/>
-        <w:rPr>
-          <w:lang w:val="en-US"/>
-        </w:rPr>
-      </w:pPr>
+        <w:t>-</w:t>
+      </w:r>
       <w:proofErr w:type="spellStart"/>
       <w:r>
         <w:rPr>
           <w:lang w:val="en-US"/>
         </w:rPr>
-        <w:t>drwxr</w:t>
+        <w:t>xr</w:t>
       </w:r>
       <w:proofErr w:type="spellEnd"/>
       <w:r>
         <w:rPr>
           <w:lang w:val="en-US"/>
         </w:rPr>
-        <w:t>-</w:t>
-      </w:r>
-      <w:proofErr w:type="spellStart"/>
-      <w:r>
-        <w:rPr>
-          <w:lang w:val="en-US"/>
-        </w:rPr>
-        <w:t>xr</w:t>
-      </w:r>
-      <w:proofErr w:type="spellEnd"/>
-      <w:r>
-        <w:rPr>
-          <w:lang w:val="en-US"/>
-        </w:rPr>
-        <w:t xml:space="preserve">-x 20 analyst </w:t>
-      </w:r>
-      <w:proofErr w:type="spellStart"/>
-      <w:r>
-        <w:rPr>
-          <w:lang w:val="en-US"/>
-        </w:rPr>
-        <w:t>analyst</w:t>
-      </w:r>
-      <w:proofErr w:type="spellEnd"/>
-      <w:r>
-        <w:rPr>
-          <w:lang w:val="en-US"/>
-        </w:rPr>
-        <w:t xml:space="preserve"> 4096 Aug 16 15:02</w:t>
-      </w:r>
-      <w:proofErr w:type="gramStart"/>
-      <w:r>
-        <w:rPr>
-          <w:lang w:val="en-US"/>
-        </w:rPr>
-        <w:t xml:space="preserve"> ..</w:t>
-      </w:r>
-      <w:proofErr w:type="gramEnd"/>
-    </w:p>
-    <w:p>
-      <w:pPr>
-        <w:pStyle w:val="HTML"/>
-        <w:jc w:val="both"/>
-        <w:rPr>
-          <w:lang w:val="en-US"/>
-        </w:rPr>
-      </w:pPr>
-      <w:proofErr w:type="spellStart"/>
-      <w:r>
-        <w:rPr>
-          <w:lang w:val="en-US"/>
-        </w:rPr>
-        <w:t>drwxr</w:t>
-      </w:r>
-      <w:proofErr w:type="spellEnd"/>
-      <w:r>
-        <w:rPr>
-          <w:lang w:val="en-US"/>
-        </w:rPr>
-        <w:t>-</w:t>
-      </w:r>
-      <w:proofErr w:type="spellStart"/>
-      <w:r>
-        <w:rPr>
-          <w:lang w:val="en-US"/>
-        </w:rPr>
-        <w:t>xr</w:t>
-      </w:r>
-      <w:proofErr w:type="spellEnd"/>
-      <w:r>
-        <w:rPr>
-          <w:lang w:val="en-US"/>
-        </w:rPr>
-        <w:t>-</w:t>
-      </w:r>
-      <w:proofErr w:type="gramStart"/>
-      <w:r>
-        <w:rPr>
-          <w:lang w:val="en-US"/>
-        </w:rPr>
-        <w:t>x  2</w:t>
-      </w:r>
-      <w:proofErr w:type="gramEnd"/>
-      <w:r>
-        <w:rPr>
-          <w:lang w:val="en-US"/>
-        </w:rPr>
-        <w:t xml:space="preserve"> analyst </w:t>
+        <w:t xml:space="preserve">-x  2 analyst </w:t>
       </w:r>
       <w:proofErr w:type="spellStart"/>
       <w:r>
@@ -11162,21 +10964,7 @@
         <w:rPr>
           <w:lang w:val="en-US"/>
         </w:rPr>
-        <w:t xml:space="preserve"> to show all files. Notice </w:t>
-      </w:r>
-      <w:proofErr w:type="gramStart"/>
-      <w:r>
-        <w:rPr>
-          <w:lang w:val="en-US"/>
-        </w:rPr>
-        <w:t>the .</w:t>
-      </w:r>
-      <w:proofErr w:type="gramEnd"/>
-      <w:r>
-        <w:rPr>
-          <w:lang w:val="en-US"/>
-        </w:rPr>
-        <w:t xml:space="preserve"> and</w:t>
+        <w:t> to show all files. Notice the . and</w:t>
       </w:r>
       <w:proofErr w:type="gramStart"/>
       <w:r>
@@ -11204,21 +10992,7 @@
         <w:rPr>
           <w:lang w:val="en-US"/>
         </w:rPr>
-        <w:t xml:space="preserve">. These listings are used by the operating system to track the current directory (.) and the parent directory (..) You can see the use of </w:t>
-      </w:r>
-      <w:proofErr w:type="gramStart"/>
-      <w:r>
-        <w:rPr>
-          <w:lang w:val="en-US"/>
-        </w:rPr>
-        <w:t>the .</w:t>
-      </w:r>
-      <w:proofErr w:type="gramEnd"/>
-      <w:r>
-        <w:rPr>
-          <w:lang w:val="en-US"/>
-        </w:rPr>
-        <w:t xml:space="preserve"> and</w:t>
+        <w:t>. These listings are used by the operating system to track the current directory (.) and the parent directory (..) You can see the use of the . and</w:t>
       </w:r>
       <w:proofErr w:type="gramStart"/>
       <w:r>
@@ -11248,6 +11022,7 @@
         </w:rPr>
         <w:t> command to change directories. Using the </w:t>
       </w:r>
+      <w:proofErr w:type="gramStart"/>
       <w:r>
         <w:rPr>
           <w:b/>
@@ -11256,39 +11031,12 @@
         </w:rPr>
         <w:t>cd</w:t>
       </w:r>
-      <w:r>
-        <w:rPr>
-          <w:lang w:val="en-US"/>
-        </w:rPr>
-        <w:t xml:space="preserve"> command to change the directory to </w:t>
-      </w:r>
-      <w:proofErr w:type="gramStart"/>
-      <w:r>
-        <w:rPr>
-          <w:lang w:val="en-US"/>
-        </w:rPr>
-        <w:t>the .</w:t>
-      </w:r>
       <w:proofErr w:type="gramEnd"/>
       <w:r>
         <w:rPr>
           <w:lang w:val="en-US"/>
         </w:rPr>
-        <w:t xml:space="preserve"> directory incurs no visible directory change as </w:t>
-      </w:r>
-      <w:proofErr w:type="gramStart"/>
-      <w:r>
-        <w:rPr>
-          <w:lang w:val="en-US"/>
-        </w:rPr>
-        <w:t>the .</w:t>
-      </w:r>
-      <w:proofErr w:type="gramEnd"/>
-      <w:r>
-        <w:rPr>
-          <w:lang w:val="en-US"/>
-        </w:rPr>
-        <w:t xml:space="preserve"> points to the current directory itself.</w:t>
+        <w:t> command to change the directory to the . directory incurs no visible directory change as the . points to the current directory itself.</w:t>
       </w:r>
     </w:p>
     <w:p>
@@ -11339,21 +11087,7 @@
         <w:rPr>
           <w:lang w:val="en-US"/>
         </w:rPr>
-        <w:t xml:space="preserve"> </w:t>
-      </w:r>
-      <w:proofErr w:type="gramStart"/>
-      <w:r>
-        <w:rPr>
-          <w:lang w:val="en-US"/>
-        </w:rPr>
-        <w:t>~]$</w:t>
-      </w:r>
-      <w:proofErr w:type="gramEnd"/>
-      <w:r>
-        <w:rPr>
-          <w:lang w:val="en-US"/>
-        </w:rPr>
-        <w:t xml:space="preserve"> </w:t>
+        <w:t xml:space="preserve"> ~]$ </w:t>
       </w:r>
       <w:r>
         <w:rPr>
@@ -11399,16 +11133,8 @@
         <w:rPr>
           <w:lang w:val="en-US"/>
         </w:rPr>
-        <w:t xml:space="preserve"> cyops_folder</w:t>
-      </w:r>
-      <w:proofErr w:type="gramStart"/>
-      <w:r>
-        <w:rPr>
-          <w:lang w:val="en-US"/>
-        </w:rPr>
-        <w:t>3]$</w:t>
-      </w:r>
-      <w:proofErr w:type="gramEnd"/>
+        <w:t xml:space="preserve"> cyops_folder3]$</w:t>
+      </w:r>
     </w:p>
     <w:p>
       <w:pPr>
@@ -11464,23 +11190,8 @@
         <w:rPr>
           <w:lang w:val="en-US"/>
         </w:rPr>
-        <w:t xml:space="preserve"> cyops_folder</w:t>
-      </w:r>
-      <w:proofErr w:type="gramStart"/>
-      <w:r>
-        <w:rPr>
-          <w:lang w:val="en-US"/>
-        </w:rPr>
-        <w:t>3]$</w:t>
-      </w:r>
-      <w:proofErr w:type="gramEnd"/>
-      <w:r>
-        <w:rPr>
-          <w:lang w:val="en-US"/>
-        </w:rPr>
-        <w:t xml:space="preserve"> </w:t>
-      </w:r>
-      <w:proofErr w:type="gramStart"/>
+        <w:t xml:space="preserve"> cyops_folder3]$ </w:t>
+      </w:r>
       <w:r>
         <w:rPr>
           <w:b/>
@@ -11495,7 +11206,6 @@
         </w:rPr>
         <w:t xml:space="preserve"> .</w:t>
       </w:r>
-      <w:proofErr w:type="gramEnd"/>
     </w:p>
     <w:p>
       <w:pPr>
@@ -11524,16 +11234,8 @@
         <w:rPr>
           <w:lang w:val="en-US"/>
         </w:rPr>
-        <w:t xml:space="preserve"> cyops_folder</w:t>
-      </w:r>
-      <w:proofErr w:type="gramStart"/>
-      <w:r>
-        <w:rPr>
-          <w:lang w:val="en-US"/>
-        </w:rPr>
-        <w:t>3]$</w:t>
-      </w:r>
-      <w:proofErr w:type="gramEnd"/>
+        <w:t xml:space="preserve"> cyops_folder3]$</w:t>
+      </w:r>
     </w:p>
     <w:p>
       <w:pPr>
@@ -11675,21 +11377,7 @@
         <w:rPr>
           <w:lang w:val="en-US"/>
         </w:rPr>
-        <w:t xml:space="preserve"> cyops_folder</w:t>
-      </w:r>
-      <w:proofErr w:type="gramStart"/>
-      <w:r>
-        <w:rPr>
-          <w:lang w:val="en-US"/>
-        </w:rPr>
-        <w:t>3]$</w:t>
-      </w:r>
-      <w:proofErr w:type="gramEnd"/>
-      <w:r>
-        <w:rPr>
-          <w:lang w:val="en-US"/>
-        </w:rPr>
-        <w:t xml:space="preserve"> </w:t>
+        <w:t xml:space="preserve"> cyops_folder3]$ </w:t>
       </w:r>
       <w:r>
         <w:rPr>
@@ -11737,16 +11425,8 @@
         <w:rPr>
           <w:lang w:val="en-US"/>
         </w:rPr>
-        <w:t xml:space="preserve"> </w:t>
-      </w:r>
-      <w:proofErr w:type="gramStart"/>
-      <w:r>
-        <w:rPr>
-          <w:lang w:val="en-US"/>
-        </w:rPr>
-        <w:t>~]$</w:t>
-      </w:r>
-      <w:proofErr w:type="gramEnd"/>
+        <w:t xml:space="preserve"> ~]$</w:t>
+      </w:r>
     </w:p>
     <w:p>
       <w:pPr>
@@ -11817,22 +11497,14 @@
         </w:rPr>
         <w:t>What would be the current directory if you issued the </w:t>
       </w:r>
+      <w:proofErr w:type="gramStart"/>
       <w:r>
         <w:rPr>
           <w:b/>
           <w:bCs/>
           <w:lang w:val="en-US"/>
         </w:rPr>
-        <w:t>cd</w:t>
-      </w:r>
-      <w:proofErr w:type="gramStart"/>
-      <w:r>
-        <w:rPr>
-          <w:b/>
-          <w:bCs/>
-          <w:lang w:val="en-US"/>
-        </w:rPr>
-        <w:t xml:space="preserve"> ..</w:t>
+        <w:t>cd ..</w:t>
       </w:r>
       <w:proofErr w:type="gramEnd"/>
       <w:r>
@@ -11853,21 +11525,7 @@
         <w:rPr>
           <w:lang w:val="en-US"/>
         </w:rPr>
-        <w:t xml:space="preserve"> </w:t>
-      </w:r>
-      <w:proofErr w:type="gramStart"/>
-      <w:r>
-        <w:rPr>
-          <w:lang w:val="en-US"/>
-        </w:rPr>
-        <w:t>~]$</w:t>
-      </w:r>
-      <w:proofErr w:type="gramEnd"/>
-      <w:r>
-        <w:rPr>
-          <w:lang w:val="en-US"/>
-        </w:rPr>
-        <w:t>?</w:t>
+        <w:t xml:space="preserve"> ~]$?</w:t>
       </w:r>
     </w:p>
     <w:p>
@@ -11918,6 +11576,7 @@
         </w:rPr>
         <w:t>What would be the current directory if you issued the </w:t>
       </w:r>
+      <w:proofErr w:type="gramStart"/>
       <w:r>
         <w:rPr>
           <w:b/>
@@ -11926,7 +11585,6 @@
         </w:rPr>
         <w:t>cd</w:t>
       </w:r>
-      <w:proofErr w:type="gramStart"/>
       <w:r>
         <w:rPr>
           <w:lang w:val="en-US"/>
@@ -11952,21 +11610,7 @@
         <w:rPr>
           <w:lang w:val="en-US"/>
         </w:rPr>
-        <w:t xml:space="preserve"> </w:t>
-      </w:r>
-      <w:proofErr w:type="gramStart"/>
-      <w:r>
-        <w:rPr>
-          <w:lang w:val="en-US"/>
-        </w:rPr>
-        <w:t>home]$</w:t>
-      </w:r>
-      <w:proofErr w:type="gramEnd"/>
-      <w:r>
-        <w:rPr>
-          <w:lang w:val="en-US"/>
-        </w:rPr>
-        <w:t>?</w:t>
+        <w:t xml:space="preserve"> home]$?</w:t>
       </w:r>
     </w:p>
     <w:p>
@@ -12028,22 +11672,14 @@
         </w:rPr>
         <w:t>What would be the current directory if you issued the </w:t>
       </w:r>
+      <w:proofErr w:type="gramStart"/>
       <w:r>
         <w:rPr>
           <w:b/>
           <w:bCs/>
           <w:lang w:val="en-US"/>
         </w:rPr>
-        <w:t>cd</w:t>
-      </w:r>
-      <w:proofErr w:type="gramStart"/>
-      <w:r>
-        <w:rPr>
-          <w:b/>
-          <w:bCs/>
-          <w:lang w:val="en-US"/>
-        </w:rPr>
-        <w:t xml:space="preserve"> ..</w:t>
+        <w:t>cd ..</w:t>
       </w:r>
       <w:proofErr w:type="gramEnd"/>
       <w:r>
@@ -12064,21 +11700,7 @@
         <w:rPr>
           <w:lang w:val="en-US"/>
         </w:rPr>
-        <w:t xml:space="preserve"> </w:t>
-      </w:r>
-      <w:proofErr w:type="gramStart"/>
-      <w:r>
-        <w:rPr>
-          <w:lang w:val="en-US"/>
-        </w:rPr>
-        <w:t>/]$</w:t>
-      </w:r>
-      <w:proofErr w:type="gramEnd"/>
-      <w:r>
-        <w:rPr>
-          <w:lang w:val="en-US"/>
-        </w:rPr>
-        <w:t>?</w:t>
+        <w:t xml:space="preserve"> /]$?</w:t>
       </w:r>
     </w:p>
     <w:p>
@@ -12233,21 +11855,7 @@
         <w:rPr>
           <w:lang w:val="en-US"/>
         </w:rPr>
-        <w:t xml:space="preserve"> </w:t>
-      </w:r>
-      <w:proofErr w:type="gramStart"/>
-      <w:r>
-        <w:rPr>
-          <w:lang w:val="en-US"/>
-        </w:rPr>
-        <w:t>/]$</w:t>
-      </w:r>
-      <w:proofErr w:type="gramEnd"/>
-      <w:r>
-        <w:rPr>
-          <w:lang w:val="en-US"/>
-        </w:rPr>
-        <w:t xml:space="preserve"> </w:t>
+        <w:t xml:space="preserve"> /]$ </w:t>
       </w:r>
       <w:r>
         <w:rPr>
@@ -12285,16 +11893,8 @@
         <w:rPr>
           <w:lang w:val="en-US"/>
         </w:rPr>
-        <w:t xml:space="preserve"> </w:t>
-      </w:r>
-      <w:proofErr w:type="gramStart"/>
-      <w:r>
-        <w:rPr>
-          <w:lang w:val="en-US"/>
-        </w:rPr>
-        <w:t>~]$</w:t>
-      </w:r>
-      <w:proofErr w:type="gramEnd"/>
+        <w:t xml:space="preserve"> ~]$</w:t>
+      </w:r>
     </w:p>
     <w:p>
       <w:pPr>
@@ -12338,21 +11938,7 @@
         <w:rPr>
           <w:lang w:val="en-US"/>
         </w:rPr>
-        <w:t xml:space="preserve"> </w:t>
-      </w:r>
-      <w:proofErr w:type="gramStart"/>
-      <w:r>
-        <w:rPr>
-          <w:lang w:val="en-US"/>
-        </w:rPr>
-        <w:t>~]$</w:t>
-      </w:r>
-      <w:proofErr w:type="gramEnd"/>
-      <w:r>
-        <w:rPr>
-          <w:lang w:val="en-US"/>
-        </w:rPr>
-        <w:t xml:space="preserve"> </w:t>
+        <w:t xml:space="preserve"> ~]$ </w:t>
       </w:r>
       <w:r>
         <w:rPr>
@@ -12439,21 +12025,7 @@
         <w:rPr>
           <w:lang w:val="en-US"/>
         </w:rPr>
-        <w:t xml:space="preserve"> </w:t>
-      </w:r>
-      <w:proofErr w:type="gramStart"/>
-      <w:r>
-        <w:rPr>
-          <w:lang w:val="en-US"/>
-        </w:rPr>
-        <w:t>~]$</w:t>
-      </w:r>
-      <w:proofErr w:type="gramEnd"/>
-      <w:r>
-        <w:rPr>
-          <w:lang w:val="en-US"/>
-        </w:rPr>
-        <w:t xml:space="preserve"> </w:t>
+        <w:t xml:space="preserve"> ~]$ </w:t>
       </w:r>
       <w:r>
         <w:rPr>
@@ -12639,21 +12211,7 @@
         <w:rPr>
           <w:lang w:val="en-US"/>
         </w:rPr>
-        <w:t xml:space="preserve"> </w:t>
-      </w:r>
-      <w:proofErr w:type="gramStart"/>
-      <w:r>
-        <w:rPr>
-          <w:lang w:val="en-US"/>
-        </w:rPr>
-        <w:t>/]$</w:t>
-      </w:r>
-      <w:proofErr w:type="gramEnd"/>
-      <w:r>
-        <w:rPr>
-          <w:lang w:val="en-US"/>
-        </w:rPr>
-        <w:t xml:space="preserve"> </w:t>
+        <w:t xml:space="preserve"> /]$ </w:t>
       </w:r>
       <w:r>
         <w:rPr>
@@ -12677,7 +12235,6 @@
         <w:rPr>
           <w:lang w:val="en-US"/>
         </w:rPr>
-        <w:lastRenderedPageBreak/>
         <w:t>-</w:t>
       </w:r>
       <w:proofErr w:type="spellStart"/>
@@ -12771,21 +12328,7 @@
         <w:rPr>
           <w:lang w:val="en-US"/>
         </w:rPr>
-        <w:t xml:space="preserve"> </w:t>
-      </w:r>
-      <w:proofErr w:type="gramStart"/>
-      <w:r>
-        <w:rPr>
-          <w:lang w:val="en-US"/>
-        </w:rPr>
-        <w:t>~]$</w:t>
-      </w:r>
-      <w:proofErr w:type="gramEnd"/>
-      <w:r>
-        <w:rPr>
-          <w:lang w:val="en-US"/>
-        </w:rPr>
-        <w:t xml:space="preserve"> </w:t>
+        <w:t xml:space="preserve"> ~]$ </w:t>
       </w:r>
       <w:r>
         <w:rPr>
@@ -12872,21 +12415,7 @@
         <w:rPr>
           <w:lang w:val="en-US"/>
         </w:rPr>
-        <w:t xml:space="preserve"> </w:t>
-      </w:r>
-      <w:proofErr w:type="gramStart"/>
-      <w:r>
-        <w:rPr>
-          <w:lang w:val="en-US"/>
-        </w:rPr>
-        <w:t>~]$</w:t>
-      </w:r>
-      <w:proofErr w:type="gramEnd"/>
-      <w:r>
-        <w:rPr>
-          <w:lang w:val="en-US"/>
-        </w:rPr>
-        <w:t xml:space="preserve"> </w:t>
+        <w:t xml:space="preserve"> ~]$ </w:t>
       </w:r>
       <w:r>
         <w:rPr>
@@ -12981,21 +12510,7 @@
         <w:rPr>
           <w:lang w:val="en-US"/>
         </w:rPr>
-        <w:t xml:space="preserve"> </w:t>
-      </w:r>
-      <w:proofErr w:type="gramStart"/>
-      <w:r>
-        <w:rPr>
-          <w:lang w:val="en-US"/>
-        </w:rPr>
-        <w:t>~]$</w:t>
-      </w:r>
-      <w:proofErr w:type="gramEnd"/>
-      <w:r>
-        <w:rPr>
-          <w:lang w:val="en-US"/>
-        </w:rPr>
-        <w:t xml:space="preserve"> </w:t>
+        <w:t xml:space="preserve"> ~]$ </w:t>
       </w:r>
       <w:r>
         <w:rPr>
@@ -13101,6 +12616,7 @@
         <w:rPr>
           <w:lang w:val="en-US"/>
         </w:rPr>
+        <w:lastRenderedPageBreak/>
         <w:t>Step 5: Redirect and Append to a Text File.</w:t>
       </w:r>
     </w:p>
@@ -13147,21 +12663,7 @@
         <w:rPr>
           <w:lang w:val="en-US"/>
         </w:rPr>
-        <w:t xml:space="preserve"> </w:t>
-      </w:r>
-      <w:proofErr w:type="gramStart"/>
-      <w:r>
-        <w:rPr>
-          <w:lang w:val="en-US"/>
-        </w:rPr>
-        <w:t>/]$</w:t>
-      </w:r>
-      <w:proofErr w:type="gramEnd"/>
-      <w:r>
-        <w:rPr>
-          <w:lang w:val="en-US"/>
-        </w:rPr>
-        <w:t xml:space="preserve"> </w:t>
+        <w:t xml:space="preserve"> /]$ </w:t>
       </w:r>
       <w:r>
         <w:rPr>
@@ -13249,21 +12751,7 @@
         <w:rPr>
           <w:lang w:val="en-US"/>
         </w:rPr>
-        <w:t xml:space="preserve"> </w:t>
-      </w:r>
-      <w:proofErr w:type="gramStart"/>
-      <w:r>
-        <w:rPr>
-          <w:lang w:val="en-US"/>
-        </w:rPr>
-        <w:t>~]$</w:t>
-      </w:r>
-      <w:proofErr w:type="gramEnd"/>
-      <w:r>
-        <w:rPr>
-          <w:lang w:val="en-US"/>
-        </w:rPr>
-        <w:t xml:space="preserve"> </w:t>
+        <w:t xml:space="preserve"> ~]$ </w:t>
       </w:r>
       <w:r>
         <w:rPr>
@@ -13404,14 +12892,7 @@
         <w:rPr>
           <w:lang w:val="en-US"/>
         </w:rPr>
-        <w:t xml:space="preserve">In Linux, files with names that begin with a ‘.’ (single dot) are not shown by default. While dot-files have nothing else special about them, they are called hidden files because of this feature. Examples of hidden files </w:t>
-      </w:r>
-      <w:proofErr w:type="gramStart"/>
-      <w:r>
-        <w:rPr>
-          <w:lang w:val="en-US"/>
-        </w:rPr>
-        <w:t>are </w:t>
+        <w:t>In Linux, files with names that begin with a ‘.’ (single dot) are not shown by default. While dot-files have nothing else special about them, they are called hidden files because of this feature. Examples of hidden files are </w:t>
       </w:r>
       <w:r>
         <w:rPr>
@@ -13419,52 +12900,7 @@
           <w:bCs/>
           <w:lang w:val="en-US"/>
         </w:rPr>
-        <w:t>.file</w:t>
-      </w:r>
-      <w:proofErr w:type="gramEnd"/>
-      <w:r>
-        <w:rPr>
-          <w:b/>
-          <w:bCs/>
-          <w:lang w:val="en-US"/>
-        </w:rPr>
-        <w:t>5</w:t>
-      </w:r>
-      <w:proofErr w:type="gramStart"/>
-      <w:r>
-        <w:rPr>
-          <w:b/>
-          <w:bCs/>
-          <w:lang w:val="en-US"/>
-        </w:rPr>
-        <w:t>, .file</w:t>
-      </w:r>
-      <w:proofErr w:type="gramEnd"/>
-      <w:r>
-        <w:rPr>
-          <w:b/>
-          <w:bCs/>
-          <w:lang w:val="en-US"/>
-        </w:rPr>
-        <w:t>6</w:t>
-      </w:r>
-      <w:proofErr w:type="gramStart"/>
-      <w:r>
-        <w:rPr>
-          <w:b/>
-          <w:bCs/>
-          <w:lang w:val="en-US"/>
-        </w:rPr>
-        <w:t>, .file</w:t>
-      </w:r>
-      <w:proofErr w:type="gramEnd"/>
-      <w:r>
-        <w:rPr>
-          <w:b/>
-          <w:bCs/>
-          <w:lang w:val="en-US"/>
-        </w:rPr>
-        <w:t>7</w:t>
+        <w:t>.file5, .file6, .file7</w:t>
       </w:r>
       <w:r>
         <w:rPr>
@@ -13548,7 +12984,6 @@
         <w:rPr>
           <w:lang w:val="en-US"/>
         </w:rPr>
-        <w:lastRenderedPageBreak/>
         <w:t>[</w:t>
       </w:r>
       <w:proofErr w:type="spellStart"/>
@@ -13563,21 +12998,7 @@
         <w:rPr>
           <w:lang w:val="en-US"/>
         </w:rPr>
-        <w:t xml:space="preserve"> </w:t>
-      </w:r>
-      <w:proofErr w:type="gramStart"/>
-      <w:r>
-        <w:rPr>
-          <w:lang w:val="en-US"/>
-        </w:rPr>
-        <w:t>~]$</w:t>
-      </w:r>
-      <w:proofErr w:type="gramEnd"/>
-      <w:r>
-        <w:rPr>
-          <w:lang w:val="en-US"/>
-        </w:rPr>
-        <w:t xml:space="preserve"> </w:t>
+        <w:t xml:space="preserve"> ~]$ </w:t>
       </w:r>
       <w:r>
         <w:rPr>
@@ -13720,21 +13141,7 @@
         <w:rPr>
           <w:lang w:val="en-US"/>
         </w:rPr>
-        <w:t xml:space="preserve"> </w:t>
-      </w:r>
-      <w:proofErr w:type="gramStart"/>
-      <w:r>
-        <w:rPr>
-          <w:lang w:val="en-US"/>
-        </w:rPr>
-        <w:t>~]$</w:t>
-      </w:r>
-      <w:proofErr w:type="gramEnd"/>
-      <w:r>
-        <w:rPr>
-          <w:lang w:val="en-US"/>
-        </w:rPr>
-        <w:t xml:space="preserve"> </w:t>
+        <w:t xml:space="preserve"> ~]$ </w:t>
       </w:r>
       <w:r>
         <w:rPr>
@@ -14104,6 +13511,7 @@
       </w:pPr>
       <w:r>
         <w:rPr>
+          <w:highlight w:val="yellow"/>
           <w:lang w:val="en-US"/>
         </w:rPr>
         <w:t>Part 2: Copying, Deleting, and Moving Files</w:t>
@@ -14223,21 +13631,7 @@
         <w:rPr>
           <w:lang w:val="en-US"/>
         </w:rPr>
-        <w:t xml:space="preserve"> </w:t>
-      </w:r>
-      <w:proofErr w:type="gramStart"/>
-      <w:r>
-        <w:rPr>
-          <w:lang w:val="en-US"/>
-        </w:rPr>
-        <w:t>~]$</w:t>
-      </w:r>
-      <w:proofErr w:type="gramEnd"/>
-      <w:r>
-        <w:rPr>
-          <w:lang w:val="en-US"/>
-        </w:rPr>
-        <w:t xml:space="preserve"> </w:t>
+        <w:t xml:space="preserve"> ~]$ </w:t>
       </w:r>
       <w:r>
         <w:rPr>
@@ -14275,7 +13669,6 @@
         <w:rPr>
           <w:lang w:val="en-US"/>
         </w:rPr>
-        <w:lastRenderedPageBreak/>
         <w:t>What are the source and destination files? (use full paths to represent the parameters)</w:t>
       </w:r>
     </w:p>
@@ -14417,21 +13810,7 @@
         <w:rPr>
           <w:lang w:val="en-US"/>
         </w:rPr>
-        <w:t xml:space="preserve"> </w:t>
-      </w:r>
-      <w:proofErr w:type="gramStart"/>
-      <w:r>
-        <w:rPr>
-          <w:lang w:val="en-US"/>
-        </w:rPr>
-        <w:t>~]$</w:t>
-      </w:r>
-      <w:proofErr w:type="gramEnd"/>
-      <w:r>
-        <w:rPr>
-          <w:lang w:val="en-US"/>
-        </w:rPr>
-        <w:t xml:space="preserve"> </w:t>
+        <w:t xml:space="preserve"> ~]$ </w:t>
       </w:r>
       <w:r>
         <w:rPr>
@@ -18033,21 +17412,7 @@
         <w:rPr>
           <w:lang w:val="en-US"/>
         </w:rPr>
-        <w:t xml:space="preserve"> </w:t>
-      </w:r>
-      <w:proofErr w:type="gramStart"/>
-      <w:r>
-        <w:rPr>
-          <w:lang w:val="en-US"/>
-        </w:rPr>
-        <w:t>~]$</w:t>
-      </w:r>
-      <w:proofErr w:type="gramEnd"/>
-      <w:r>
-        <w:rPr>
-          <w:lang w:val="en-US"/>
-        </w:rPr>
-        <w:t xml:space="preserve"> </w:t>
+        <w:t xml:space="preserve"> ~]$ </w:t>
       </w:r>
       <w:r>
         <w:rPr>
@@ -18085,16 +17450,8 @@
         <w:rPr>
           <w:lang w:val="en-US"/>
         </w:rPr>
-        <w:t xml:space="preserve"> </w:t>
-      </w:r>
-      <w:proofErr w:type="gramStart"/>
-      <w:r>
-        <w:rPr>
-          <w:lang w:val="en-US"/>
-        </w:rPr>
-        <w:t>~]$</w:t>
-      </w:r>
-      <w:proofErr w:type="gramEnd"/>
+        <w:t xml:space="preserve"> ~]$</w:t>
+      </w:r>
       <w:r>
         <w:rPr>
           <w:rStyle w:val="a4"/>
@@ -18238,7 +17595,6 @@
                 <w:rStyle w:val="HTML1"/>
                 <w:rFonts w:eastAsiaTheme="minorHAnsi"/>
               </w:rPr>
-              <w:lastRenderedPageBreak/>
               <w:t>drwxr</w:t>
             </w:r>
             <w:proofErr w:type="spellEnd"/>
@@ -21221,21 +20577,7 @@
         <w:rPr>
           <w:lang w:val="en-US"/>
         </w:rPr>
-        <w:t xml:space="preserve"> </w:t>
-      </w:r>
-      <w:proofErr w:type="gramStart"/>
-      <w:r>
-        <w:rPr>
-          <w:lang w:val="en-US"/>
-        </w:rPr>
-        <w:t>~]$</w:t>
-      </w:r>
-      <w:proofErr w:type="gramEnd"/>
-      <w:r>
-        <w:rPr>
-          <w:lang w:val="en-US"/>
-        </w:rPr>
-        <w:t xml:space="preserve"> </w:t>
+        <w:t xml:space="preserve"> ~]$ </w:t>
       </w:r>
       <w:r>
         <w:rPr>
@@ -21273,16 +20615,8 @@
         <w:rPr>
           <w:lang w:val="en-US"/>
         </w:rPr>
-        <w:t xml:space="preserve"> </w:t>
-      </w:r>
-      <w:proofErr w:type="gramStart"/>
-      <w:r>
-        <w:rPr>
-          <w:lang w:val="en-US"/>
-        </w:rPr>
-        <w:t>~]$</w:t>
-      </w:r>
-      <w:proofErr w:type="gramEnd"/>
+        <w:t xml:space="preserve"> ~]$</w:t>
+      </w:r>
       <w:r>
         <w:rPr>
           <w:rStyle w:val="a4"/>
@@ -23975,7 +23309,6 @@
         <w:rPr>
           <w:lang w:val="en-US"/>
         </w:rPr>
-        <w:lastRenderedPageBreak/>
         <w:t>Moving files works similarly to copying files. The difference is that moving a file removes it from its original location. Use the mv commands to move files around the local filesystem. Like the cp commands, the mv command also requires source and destination parameters. Issue the command below to move the </w:t>
       </w:r>
       <w:r>
@@ -24033,38 +23366,15 @@
         <w:rPr>
           <w:lang w:val="en-US"/>
         </w:rPr>
-        <w:t xml:space="preserve"> </w:t>
-      </w:r>
-      <w:proofErr w:type="gramStart"/>
-      <w:r>
-        <w:rPr>
-          <w:lang w:val="en-US"/>
-        </w:rPr>
-        <w:t>~]$</w:t>
-      </w:r>
-      <w:proofErr w:type="gramEnd"/>
-      <w:r>
-        <w:rPr>
-          <w:lang w:val="en-US"/>
-        </w:rPr>
-        <w:t xml:space="preserve"> </w:t>
+        <w:t xml:space="preserve"> ~]$ </w:t>
       </w:r>
       <w:r>
         <w:rPr>
           <w:rStyle w:val="a4"/>
           <w:lang w:val="en-US"/>
         </w:rPr>
-        <w:t xml:space="preserve">mv </w:t>
-      </w:r>
-      <w:proofErr w:type="gramStart"/>
-      <w:r>
-        <w:rPr>
-          <w:rStyle w:val="a4"/>
-          <w:lang w:val="en-US"/>
-        </w:rPr>
-        <w:t>cyops_folder2/some_text_file.txt .</w:t>
-      </w:r>
-      <w:proofErr w:type="gramEnd"/>
+        <w:t>mv cyops_folder2/some_text_file.txt .</w:t>
+      </w:r>
     </w:p>
     <w:p>
       <w:pPr>
@@ -24094,16 +23404,8 @@
         <w:rPr>
           <w:lang w:val="en-US"/>
         </w:rPr>
-        <w:t xml:space="preserve"> </w:t>
-      </w:r>
-      <w:proofErr w:type="gramStart"/>
-      <w:r>
-        <w:rPr>
-          <w:lang w:val="en-US"/>
-        </w:rPr>
-        <w:t>~]$</w:t>
-      </w:r>
-      <w:proofErr w:type="gramEnd"/>
+        <w:t xml:space="preserve"> ~]$</w:t>
+      </w:r>
       <w:r>
         <w:rPr>
           <w:rStyle w:val="a4"/>
@@ -24156,16 +23458,8 @@
         <w:rPr>
           <w:lang w:val="en-US"/>
         </w:rPr>
-        <w:t xml:space="preserve"> </w:t>
-      </w:r>
-      <w:proofErr w:type="gramStart"/>
-      <w:r>
-        <w:rPr>
-          <w:lang w:val="en-US"/>
-        </w:rPr>
-        <w:t>~]$</w:t>
-      </w:r>
-      <w:proofErr w:type="gramEnd"/>
+        <w:t xml:space="preserve"> ~]$</w:t>
+      </w:r>
       <w:r>
         <w:rPr>
           <w:rStyle w:val="a4"/>

</xml_diff>